<commit_message>
Actualización de cuestionarios de preguntas
</commit_message>
<xml_diff>
--- a/fuentes/LAFT/pedagogicas/Modulo1/BASC_LAFT_Mod1-Evaluacion.docx
+++ b/fuentes/LAFT/pedagogicas/Modulo1/BASC_LAFT_Mod1-Evaluacion.docx
@@ -178,16 +178,89 @@
     </w:p>
     <w:p>
       <w:pPr>
+        <w:pStyle w:val="QMultiChoice"/>
+        <w:rPr>
+          <w:lang w:val="es-ES"/>
+        </w:rPr>
+      </w:pPr>
+      <w:r>
+        <w:rPr>
+          <w:lang w:val="es-ES"/>
+        </w:rPr>
+        <w:t>Son organismos internacionales creados para la lucha en contra del LA/FT:</w:t>
+      </w:r>
+    </w:p>
+    <w:p>
+      <w:pPr>
+        <w:pStyle w:val="CorrectAnswer"/>
+        <w:rPr>
+          <w:lang w:val="es-ES"/>
+        </w:rPr>
+      </w:pPr>
+      <w:proofErr w:type="spellStart"/>
+      <w:r>
+        <w:rPr>
+          <w:lang w:val="es-ES"/>
+        </w:rPr>
+        <w:t>GAFI</w:t>
+      </w:r>
+      <w:proofErr w:type="spellEnd"/>
+      <w:r>
+        <w:rPr>
+          <w:lang w:val="es-ES"/>
+        </w:rPr>
+        <w:t xml:space="preserve"> y el Grupo Egmont.</w:t>
+      </w:r>
+    </w:p>
+    <w:p>
+      <w:pPr>
         <w:pStyle w:val="IncorrectAnswer"/>
-        <w:numPr>
-          <w:ilvl w:val="0"/>
-          <w:numId w:val="0"/>
-        </w:numPr>
-        <w:ind w:left="397" w:hanging="284"/>
-        <w:rPr>
-          <w:lang w:val="es-ES"/>
-        </w:rPr>
-      </w:pPr>
+        <w:rPr>
+          <w:lang w:val="es-ES"/>
+        </w:rPr>
+      </w:pPr>
+      <w:proofErr w:type="spellStart"/>
+      <w:r>
+        <w:rPr>
+          <w:lang w:val="es-ES"/>
+        </w:rPr>
+        <w:t>UIAF</w:t>
+      </w:r>
+      <w:proofErr w:type="spellEnd"/>
+      <w:r>
+        <w:rPr>
+          <w:lang w:val="es-ES"/>
+        </w:rPr>
+        <w:t xml:space="preserve"> y la </w:t>
+      </w:r>
+      <w:proofErr w:type="spellStart"/>
+      <w:r>
+        <w:rPr>
+          <w:lang w:val="es-ES"/>
+        </w:rPr>
+        <w:t>CCICLA</w:t>
+      </w:r>
+      <w:proofErr w:type="spellEnd"/>
+      <w:r>
+        <w:rPr>
+          <w:lang w:val="es-ES"/>
+        </w:rPr>
+        <w:t>.</w:t>
+      </w:r>
+    </w:p>
+    <w:p>
+      <w:pPr>
+        <w:pStyle w:val="IncorrectAnswer"/>
+        <w:rPr>
+          <w:lang w:val="es-ES"/>
+        </w:rPr>
+      </w:pPr>
+      <w:r>
+        <w:rPr>
+          <w:lang w:val="es-ES"/>
+        </w:rPr>
+        <w:t>DAS, DIAN y Fiscalía.</w:t>
+      </w:r>
     </w:p>
     <w:p>
       <w:pPr>
@@ -200,7 +273,7 @@
         <w:rPr>
           <w:lang w:val="es-ES"/>
         </w:rPr>
-        <w:t>Son organismos internacionales creados para la lucha en contra del LA/FT:</w:t>
+        <w:t>Son organismos nacionales creados para la lucha en contra del LA/FT:</w:t>
       </w:r>
     </w:p>
     <w:p>
@@ -215,6 +288,379 @@
         <w:rPr>
           <w:lang w:val="es-ES"/>
         </w:rPr>
+        <w:t>UIAF</w:t>
+      </w:r>
+      <w:proofErr w:type="spellEnd"/>
+      <w:r>
+        <w:rPr>
+          <w:lang w:val="es-ES"/>
+        </w:rPr>
+        <w:t xml:space="preserve">  y la </w:t>
+      </w:r>
+      <w:proofErr w:type="spellStart"/>
+      <w:r>
+        <w:rPr>
+          <w:lang w:val="es-ES"/>
+        </w:rPr>
+        <w:t>CCICLA</w:t>
+      </w:r>
+      <w:proofErr w:type="spellEnd"/>
+      <w:r>
+        <w:rPr>
+          <w:lang w:val="es-ES"/>
+        </w:rPr>
+        <w:t>.</w:t>
+      </w:r>
+    </w:p>
+    <w:p>
+      <w:pPr>
+        <w:pStyle w:val="IncorrectAnswer"/>
+        <w:rPr>
+          <w:lang w:val="es-ES"/>
+        </w:rPr>
+      </w:pPr>
+      <w:r>
+        <w:rPr>
+          <w:lang w:val="es-ES"/>
+        </w:rPr>
+        <w:t xml:space="preserve">Grupo Egmont y la </w:t>
+      </w:r>
+      <w:proofErr w:type="spellStart"/>
+      <w:r>
+        <w:rPr>
+          <w:lang w:val="es-ES"/>
+        </w:rPr>
+        <w:t>UNODC</w:t>
+      </w:r>
+      <w:proofErr w:type="spellEnd"/>
+      <w:r>
+        <w:rPr>
+          <w:lang w:val="es-ES"/>
+        </w:rPr>
+        <w:t>.</w:t>
+      </w:r>
+    </w:p>
+    <w:p>
+      <w:pPr>
+        <w:pStyle w:val="IncorrectAnswer"/>
+        <w:rPr>
+          <w:lang w:val="es-ES"/>
+        </w:rPr>
+      </w:pPr>
+      <w:proofErr w:type="spellStart"/>
+      <w:r>
+        <w:rPr>
+          <w:lang w:val="es-ES"/>
+        </w:rPr>
+        <w:t>GPML</w:t>
+      </w:r>
+      <w:proofErr w:type="spellEnd"/>
+      <w:r>
+        <w:rPr>
+          <w:lang w:val="es-ES"/>
+        </w:rPr>
+        <w:t xml:space="preserve"> y </w:t>
+      </w:r>
+      <w:proofErr w:type="spellStart"/>
+      <w:r>
+        <w:rPr>
+          <w:lang w:val="es-ES"/>
+        </w:rPr>
+        <w:t>UIAF</w:t>
+      </w:r>
+      <w:proofErr w:type="spellEnd"/>
+      <w:r>
+        <w:rPr>
+          <w:lang w:val="es-ES"/>
+        </w:rPr>
+        <w:t>.</w:t>
+      </w:r>
+    </w:p>
+    <w:p>
+      <w:pPr>
+        <w:pStyle w:val="QMultiChoice"/>
+        <w:rPr>
+          <w:lang w:val="es-ES"/>
+        </w:rPr>
+      </w:pPr>
+      <w:r>
+        <w:rPr>
+          <w:lang w:val="es-ES"/>
+        </w:rPr>
+        <w:t>Evitar la realización de cualquiera de las actividades previas a los delitos de LA/FT, mediante normas y mecanismos  de control; es el frente de lucha del Estado denominado:</w:t>
+      </w:r>
+    </w:p>
+    <w:p>
+      <w:pPr>
+        <w:pStyle w:val="CorrectAnswer"/>
+        <w:rPr>
+          <w:lang w:val="es-ES"/>
+        </w:rPr>
+      </w:pPr>
+      <w:r>
+        <w:rPr>
+          <w:lang w:val="es-ES"/>
+        </w:rPr>
+        <w:t>Prevención.</w:t>
+      </w:r>
+    </w:p>
+    <w:p>
+      <w:pPr>
+        <w:pStyle w:val="IncorrectAnswer"/>
+        <w:rPr>
+          <w:lang w:val="es-ES"/>
+        </w:rPr>
+      </w:pPr>
+      <w:r>
+        <w:rPr>
+          <w:lang w:val="es-ES"/>
+        </w:rPr>
+        <w:t>Investigación.</w:t>
+      </w:r>
+    </w:p>
+    <w:p>
+      <w:pPr>
+        <w:pStyle w:val="IncorrectAnswer"/>
+        <w:rPr>
+          <w:lang w:val="es-ES"/>
+        </w:rPr>
+      </w:pPr>
+      <w:r>
+        <w:rPr>
+          <w:lang w:val="es-ES"/>
+        </w:rPr>
+        <w:t>Detección.</w:t>
+      </w:r>
+    </w:p>
+    <w:p>
+      <w:pPr>
+        <w:pStyle w:val="QMultiChoice"/>
+        <w:rPr>
+          <w:lang w:val="es-ES"/>
+        </w:rPr>
+      </w:pPr>
+      <w:r>
+        <w:rPr>
+          <w:lang w:val="es-ES"/>
+        </w:rPr>
+        <w:t>Promover comportamientos de rechazo al LA/FT,  es el frente de lucha del Estado denominado:</w:t>
+      </w:r>
+    </w:p>
+    <w:p>
+      <w:pPr>
+        <w:pStyle w:val="CorrectAnswer"/>
+        <w:rPr>
+          <w:lang w:val="es-ES"/>
+        </w:rPr>
+      </w:pPr>
+      <w:r>
+        <w:rPr>
+          <w:lang w:val="es-ES"/>
+        </w:rPr>
+        <w:t>Cultura.</w:t>
+      </w:r>
+    </w:p>
+    <w:p>
+      <w:pPr>
+        <w:pStyle w:val="IncorrectAnswer"/>
+        <w:rPr>
+          <w:lang w:val="es-ES"/>
+        </w:rPr>
+      </w:pPr>
+      <w:r>
+        <w:rPr>
+          <w:lang w:val="es-ES"/>
+        </w:rPr>
+        <w:t>Juzgamiento.</w:t>
+      </w:r>
+    </w:p>
+    <w:p>
+      <w:pPr>
+        <w:pStyle w:val="IncorrectAnswer"/>
+        <w:rPr>
+          <w:lang w:val="es-ES"/>
+        </w:rPr>
+      </w:pPr>
+      <w:r>
+        <w:rPr>
+          <w:lang w:val="es-ES"/>
+        </w:rPr>
+        <w:t>Detección.</w:t>
+      </w:r>
+    </w:p>
+    <w:p>
+      <w:pPr>
+        <w:pStyle w:val="QMultiChoice"/>
+        <w:rPr>
+          <w:lang w:val="es-ES"/>
+        </w:rPr>
+      </w:pPr>
+      <w:r>
+        <w:rPr>
+          <w:lang w:val="es-ES"/>
+        </w:rPr>
+        <w:t>Administrar los bienes incautados por delitos de narcotráfico y conexos es una función de:</w:t>
+      </w:r>
+    </w:p>
+    <w:p>
+      <w:pPr>
+        <w:pStyle w:val="CorrectAnswer"/>
+        <w:rPr>
+          <w:lang w:val="es-ES"/>
+        </w:rPr>
+      </w:pPr>
+      <w:r>
+        <w:rPr>
+          <w:lang w:val="es-ES"/>
+        </w:rPr>
+        <w:t>Sociedad de Activos Especiales.</w:t>
+      </w:r>
+    </w:p>
+    <w:p>
+      <w:pPr>
+        <w:pStyle w:val="IncorrectAnswer"/>
+        <w:rPr>
+          <w:lang w:val="es-ES"/>
+        </w:rPr>
+      </w:pPr>
+      <w:r>
+        <w:rPr>
+          <w:lang w:val="es-ES"/>
+        </w:rPr>
+        <w:t>El Ministerio de Defensa Nacional.</w:t>
+      </w:r>
+    </w:p>
+    <w:p>
+      <w:pPr>
+        <w:pStyle w:val="IncorrectAnswer"/>
+        <w:rPr>
+          <w:lang w:val="es-ES"/>
+        </w:rPr>
+      </w:pPr>
+      <w:r>
+        <w:rPr>
+          <w:lang w:val="es-ES"/>
+        </w:rPr>
+        <w:lastRenderedPageBreak/>
+        <w:t>La Unidad Nacional para la extinción de dominio.</w:t>
+      </w:r>
+    </w:p>
+    <w:p>
+      <w:pPr>
+        <w:pStyle w:val="QMultiChoice"/>
+        <w:rPr>
+          <w:lang w:val="es-ES"/>
+        </w:rPr>
+      </w:pPr>
+      <w:r>
+        <w:rPr>
+          <w:lang w:val="es-ES"/>
+        </w:rPr>
+        <w:t>Prevenir y detectar operaciones posiblemente relacionadas con el lavado de activos es una función de:</w:t>
+      </w:r>
+    </w:p>
+    <w:p>
+      <w:pPr>
+        <w:pStyle w:val="CorrectAnswer"/>
+        <w:rPr>
+          <w:lang w:val="es-ES"/>
+        </w:rPr>
+      </w:pPr>
+      <w:r>
+        <w:rPr>
+          <w:lang w:val="es-ES"/>
+        </w:rPr>
+        <w:t>La Unidad de información y análisis financiero (</w:t>
+      </w:r>
+      <w:proofErr w:type="spellStart"/>
+      <w:r>
+        <w:rPr>
+          <w:lang w:val="es-ES"/>
+        </w:rPr>
+        <w:t>UIAF</w:t>
+      </w:r>
+      <w:proofErr w:type="spellEnd"/>
+      <w:r>
+        <w:rPr>
+          <w:lang w:val="es-ES"/>
+        </w:rPr>
+        <w:t>).</w:t>
+      </w:r>
+    </w:p>
+    <w:p>
+      <w:pPr>
+        <w:pStyle w:val="IncorrectAnswer"/>
+        <w:rPr>
+          <w:lang w:val="es-ES"/>
+        </w:rPr>
+      </w:pPr>
+      <w:r>
+        <w:rPr>
+          <w:lang w:val="es-ES"/>
+        </w:rPr>
+        <w:t>La Fiscalía general de la nación.</w:t>
+      </w:r>
+    </w:p>
+    <w:p>
+      <w:pPr>
+        <w:pStyle w:val="IncorrectAnswer"/>
+        <w:rPr>
+          <w:lang w:val="es-ES"/>
+        </w:rPr>
+      </w:pPr>
+      <w:r>
+        <w:rPr>
+          <w:lang w:val="es-ES"/>
+        </w:rPr>
+        <w:t>La Comisión de coordinación inter-institucional contra el lavado de activos (</w:t>
+      </w:r>
+      <w:proofErr w:type="spellStart"/>
+      <w:r>
+        <w:rPr>
+          <w:lang w:val="es-ES"/>
+        </w:rPr>
+        <w:t>CCICLA</w:t>
+      </w:r>
+      <w:proofErr w:type="spellEnd"/>
+      <w:r>
+        <w:rPr>
+          <w:lang w:val="es-ES"/>
+        </w:rPr>
+        <w:t>).</w:t>
+      </w:r>
+    </w:p>
+    <w:p>
+      <w:pPr>
+        <w:pStyle w:val="QMultiChoice"/>
+        <w:rPr>
+          <w:lang w:val="es-ES"/>
+        </w:rPr>
+      </w:pPr>
+      <w:r>
+        <w:rPr>
+          <w:lang w:val="es-ES"/>
+        </w:rPr>
+        <w:t>Dictar recomendaciones para combatir el lavado de activos en el mundo es la función de:</w:t>
+      </w:r>
+    </w:p>
+    <w:p>
+      <w:pPr>
+        <w:pStyle w:val="CorrectAnswer"/>
+        <w:rPr>
+          <w:lang w:val="es-ES"/>
+        </w:rPr>
+      </w:pPr>
+      <w:r>
+        <w:rPr>
+          <w:lang w:val="es-ES"/>
+        </w:rPr>
+        <w:t xml:space="preserve">La </w:t>
+      </w:r>
+      <w:proofErr w:type="spellStart"/>
+      <w:r>
+        <w:rPr>
+          <w:lang w:val="es-ES"/>
+        </w:rPr>
         <w:t>GAFI</w:t>
       </w:r>
       <w:proofErr w:type="spellEnd"/>
@@ -222,7 +668,7 @@
         <w:rPr>
           <w:lang w:val="es-ES"/>
         </w:rPr>
-        <w:t xml:space="preserve"> y el Grupo Egmont.</w:t>
+        <w:t>.</w:t>
       </w:r>
     </w:p>
     <w:p>
@@ -232,11 +678,221 @@
           <w:lang w:val="es-ES"/>
         </w:rPr>
       </w:pPr>
+      <w:r>
+        <w:rPr>
+          <w:lang w:val="es-ES"/>
+        </w:rPr>
+        <w:t xml:space="preserve">Las </w:t>
+      </w:r>
       <w:proofErr w:type="spellStart"/>
       <w:r>
         <w:rPr>
           <w:lang w:val="es-ES"/>
         </w:rPr>
+        <w:t>UIF</w:t>
+      </w:r>
+      <w:proofErr w:type="spellEnd"/>
+      <w:r>
+        <w:rPr>
+          <w:lang w:val="es-ES"/>
+        </w:rPr>
+        <w:t>.</w:t>
+      </w:r>
+    </w:p>
+    <w:p>
+      <w:pPr>
+        <w:pStyle w:val="IncorrectAnswer"/>
+        <w:rPr>
+          <w:lang w:val="es-ES"/>
+        </w:rPr>
+      </w:pPr>
+      <w:r>
+        <w:rPr>
+          <w:lang w:val="es-ES"/>
+        </w:rPr>
+        <w:t xml:space="preserve">La </w:t>
+      </w:r>
+      <w:proofErr w:type="spellStart"/>
+      <w:r>
+        <w:rPr>
+          <w:lang w:val="es-ES"/>
+        </w:rPr>
+        <w:t>CCICLA</w:t>
+      </w:r>
+      <w:proofErr w:type="spellEnd"/>
+      <w:r>
+        <w:rPr>
+          <w:lang w:val="es-ES"/>
+        </w:rPr>
+        <w:t>.</w:t>
+      </w:r>
+    </w:p>
+    <w:p>
+      <w:pPr>
+        <w:pStyle w:val="QMultiChoice"/>
+        <w:rPr>
+          <w:lang w:val="es-ES"/>
+        </w:rPr>
+      </w:pPr>
+      <w:r>
+        <w:rPr>
+          <w:lang w:val="es-ES"/>
+        </w:rPr>
+        <w:t>El lavado de dinero está relacionado ÚNICAMENTE a las siguientes actividades:</w:t>
+      </w:r>
+    </w:p>
+    <w:p>
+      <w:pPr>
+        <w:pStyle w:val="CorrectAnswer"/>
+        <w:rPr>
+          <w:lang w:val="es-ES"/>
+        </w:rPr>
+      </w:pPr>
+      <w:r>
+        <w:rPr>
+          <w:lang w:val="es-ES"/>
+        </w:rPr>
+        <w:t>A diversos delitos.</w:t>
+      </w:r>
+    </w:p>
+    <w:p>
+      <w:pPr>
+        <w:pStyle w:val="IncorrectAnswer"/>
+        <w:rPr>
+          <w:lang w:val="es-ES"/>
+        </w:rPr>
+      </w:pPr>
+      <w:r>
+        <w:rPr>
+          <w:lang w:val="es-ES"/>
+        </w:rPr>
+        <w:t>Al narcotráfico.</w:t>
+      </w:r>
+    </w:p>
+    <w:p>
+      <w:pPr>
+        <w:pStyle w:val="IncorrectAnswer"/>
+        <w:rPr>
+          <w:lang w:val="es-ES"/>
+        </w:rPr>
+      </w:pPr>
+      <w:r>
+        <w:rPr>
+          <w:lang w:val="es-ES"/>
+        </w:rPr>
+        <w:t>Al tráfico de drogas, de armas, de personas y de animales.</w:t>
+      </w:r>
+    </w:p>
+    <w:p>
+      <w:pPr>
+        <w:pStyle w:val="QMultiChoice"/>
+        <w:rPr>
+          <w:lang w:val="es-ES"/>
+        </w:rPr>
+      </w:pPr>
+      <w:r>
+        <w:rPr>
+          <w:lang w:val="es-ES"/>
+        </w:rPr>
+        <w:t>¿A qué frente de la lucha del estado contra el LA/FT corresponde l</w:t>
+      </w:r>
+      <w:r>
+        <w:rPr>
+          <w:lang w:val="es-ES"/>
+        </w:rPr>
+        <w:t xml:space="preserve">a </w:t>
+      </w:r>
+      <w:r>
+        <w:rPr>
+          <w:lang w:val="es-ES"/>
+        </w:rPr>
+        <w:t>aplicación de los procedimientos y sanciones correspondientes a través del sistema judicial?</w:t>
+      </w:r>
+    </w:p>
+    <w:p>
+      <w:pPr>
+        <w:pStyle w:val="CorrectAnswer"/>
+        <w:rPr>
+          <w:lang w:val="es-ES"/>
+        </w:rPr>
+      </w:pPr>
+      <w:r>
+        <w:rPr>
+          <w:lang w:val="es-ES"/>
+        </w:rPr>
+        <w:t>Juzgamiento</w:t>
+      </w:r>
+      <w:r>
+        <w:rPr>
+          <w:lang w:val="es-ES"/>
+        </w:rPr>
+        <w:t>.</w:t>
+      </w:r>
+    </w:p>
+    <w:p>
+      <w:pPr>
+        <w:pStyle w:val="IncorrectAnswer"/>
+        <w:rPr>
+          <w:lang w:val="es-ES"/>
+        </w:rPr>
+      </w:pPr>
+      <w:r>
+        <w:rPr>
+          <w:lang w:val="es-ES"/>
+        </w:rPr>
+        <w:t>Investigación</w:t>
+      </w:r>
+      <w:r>
+        <w:rPr>
+          <w:lang w:val="es-ES"/>
+        </w:rPr>
+        <w:t>.</w:t>
+      </w:r>
+    </w:p>
+    <w:p>
+      <w:pPr>
+        <w:pStyle w:val="IncorrectAnswer"/>
+        <w:rPr>
+          <w:lang w:val="es-ES"/>
+        </w:rPr>
+      </w:pPr>
+      <w:r>
+        <w:rPr>
+          <w:lang w:val="es-ES"/>
+        </w:rPr>
+        <w:t>Encarcelamiento</w:t>
+      </w:r>
+      <w:r>
+        <w:rPr>
+          <w:lang w:val="es-ES"/>
+        </w:rPr>
+        <w:t>.</w:t>
+      </w:r>
+    </w:p>
+    <w:p>
+      <w:pPr>
+        <w:pStyle w:val="QMultiChoice"/>
+        <w:rPr>
+          <w:lang w:val="es-ES"/>
+        </w:rPr>
+      </w:pPr>
+      <w:r>
+        <w:rPr>
+          <w:lang w:val="es-ES"/>
+        </w:rPr>
+        <w:t xml:space="preserve"> </w:t>
+      </w:r>
+      <w:r>
+        <w:rPr>
+          <w:lang w:val="es-ES"/>
+        </w:rPr>
+        <w:t xml:space="preserve">La obligación de reportar a la </w:t>
+      </w:r>
+      <w:proofErr w:type="spellStart"/>
+      <w:r>
+        <w:rPr>
+          <w:lang w:val="es-ES"/>
+        </w:rPr>
         <w:t>UIAF</w:t>
       </w:r>
       <w:proofErr w:type="spellEnd"/>
@@ -244,14 +900,42 @@
         <w:rPr>
           <w:lang w:val="es-ES"/>
         </w:rPr>
-        <w:t xml:space="preserve"> y la </w:t>
+        <w:t xml:space="preserve"> cualquier transacción superior a diez mil dólares (US$10.000) es un requerimiento de:</w:t>
+      </w:r>
+    </w:p>
+    <w:p>
+      <w:pPr>
+        <w:pStyle w:val="CorrectAnswer"/>
+        <w:rPr>
+          <w:lang w:val="es-ES"/>
+        </w:rPr>
+      </w:pPr>
+      <w:r>
+        <w:rPr>
+          <w:lang w:val="es-ES"/>
+        </w:rPr>
+        <w:t>El Banco de la República.</w:t>
+      </w:r>
+    </w:p>
+    <w:p>
+      <w:pPr>
+        <w:pStyle w:val="IncorrectAnswer"/>
+        <w:rPr>
+          <w:lang w:val="es-ES"/>
+        </w:rPr>
+      </w:pPr>
+      <w:r>
+        <w:rPr>
+          <w:lang w:val="es-ES"/>
+        </w:rPr>
+        <w:t xml:space="preserve">La </w:t>
       </w:r>
       <w:proofErr w:type="spellStart"/>
       <w:r>
         <w:rPr>
           <w:lang w:val="es-ES"/>
         </w:rPr>
-        <w:t>CCICLA</w:t>
+        <w:t>UNODC</w:t>
       </w:r>
       <w:proofErr w:type="spellEnd"/>
       <w:r>
@@ -272,7 +956,21 @@
         <w:rPr>
           <w:lang w:val="es-ES"/>
         </w:rPr>
-        <w:t>DAS, DIAN y Fiscalía.</w:t>
+        <w:t xml:space="preserve">El </w:t>
+      </w:r>
+      <w:proofErr w:type="spellStart"/>
+      <w:r>
+        <w:rPr>
+          <w:lang w:val="es-ES"/>
+        </w:rPr>
+        <w:t>GAFISUD</w:t>
+      </w:r>
+      <w:proofErr w:type="spellEnd"/>
+      <w:r>
+        <w:rPr>
+          <w:lang w:val="es-ES"/>
+        </w:rPr>
+        <w:t>.</w:t>
       </w:r>
     </w:p>
     <w:p>
@@ -286,7 +984,7 @@
         <w:rPr>
           <w:lang w:val="es-ES"/>
         </w:rPr>
-        <w:t>Son organismos nacionales creados para la lucha en contra del LA/FT:</w:t>
+        <w:t>¿A qué frente de la lucha del estado contra el LA/FT corresponde la generación de comportamientos de rechazo de la gente al conocer los riesgos asociados a dichos delitos?</w:t>
       </w:r>
     </w:p>
     <w:p>
@@ -296,33 +994,11 @@
           <w:lang w:val="es-ES"/>
         </w:rPr>
       </w:pPr>
-      <w:proofErr w:type="spellStart"/>
-      <w:r>
-        <w:rPr>
-          <w:lang w:val="es-ES"/>
-        </w:rPr>
-        <w:t>UIAF</w:t>
-      </w:r>
-      <w:proofErr w:type="spellEnd"/>
-      <w:r>
-        <w:rPr>
-          <w:lang w:val="es-ES"/>
-        </w:rPr>
-        <w:t xml:space="preserve">  y la </w:t>
-      </w:r>
-      <w:proofErr w:type="spellStart"/>
-      <w:r>
-        <w:rPr>
-          <w:lang w:val="es-ES"/>
-        </w:rPr>
-        <w:t>CCICLA</w:t>
-      </w:r>
-      <w:proofErr w:type="spellEnd"/>
-      <w:r>
-        <w:rPr>
-          <w:lang w:val="es-ES"/>
-        </w:rPr>
-        <w:t>.</w:t>
+      <w:r>
+        <w:rPr>
+          <w:lang w:val="es-ES"/>
+        </w:rPr>
+        <w:t>Cultura.</w:t>
       </w:r>
     </w:p>
     <w:p>
@@ -336,21 +1012,7 @@
         <w:rPr>
           <w:lang w:val="es-ES"/>
         </w:rPr>
-        <w:t xml:space="preserve">Grupo Egmont y la </w:t>
-      </w:r>
-      <w:proofErr w:type="spellStart"/>
-      <w:r>
-        <w:rPr>
-          <w:lang w:val="es-ES"/>
-        </w:rPr>
-        <w:t>UNODC</w:t>
-      </w:r>
-      <w:proofErr w:type="spellEnd"/>
-      <w:r>
-        <w:rPr>
-          <w:lang w:val="es-ES"/>
-        </w:rPr>
-        <w:t>.</w:t>
+        <w:t>Juzgamiento.</w:t>
       </w:r>
     </w:p>
     <w:p>
@@ -360,74 +1022,54 @@
           <w:lang w:val="es-ES"/>
         </w:rPr>
       </w:pPr>
-      <w:proofErr w:type="spellStart"/>
-      <w:r>
-        <w:rPr>
-          <w:lang w:val="es-ES"/>
-        </w:rPr>
-        <w:t>GPML</w:t>
-      </w:r>
-      <w:proofErr w:type="spellEnd"/>
-      <w:r>
-        <w:rPr>
-          <w:lang w:val="es-ES"/>
-        </w:rPr>
-        <w:t xml:space="preserve"> y </w:t>
-      </w:r>
-      <w:proofErr w:type="spellStart"/>
-      <w:r>
-        <w:rPr>
-          <w:lang w:val="es-ES"/>
-        </w:rPr>
-        <w:t>UIAF</w:t>
-      </w:r>
-      <w:proofErr w:type="spellEnd"/>
-      <w:r>
-        <w:rPr>
-          <w:lang w:val="es-ES"/>
-        </w:rPr>
-        <w:t>.</w:t>
+      <w:r>
+        <w:rPr>
+          <w:lang w:val="es-ES"/>
+        </w:rPr>
+        <w:t>Prevención.</w:t>
+      </w:r>
+    </w:p>
+    <w:p>
+      <w:pPr>
+        <w:pStyle w:val="QMultiChoice"/>
+        <w:rPr>
+          <w:lang w:val="es-ES"/>
+        </w:rPr>
+      </w:pPr>
+      <w:bookmarkStart w:id="0" w:name="_GoBack"/>
+      <w:r>
+        <w:rPr>
+          <w:lang w:val="es-ES"/>
+        </w:rPr>
+        <w:t>¿A qué frente de la lucha del estado contra el LA/FT corresponde la realización de actividades para descubrir, localizar y comunicar la presencia de operaciones sospechosas?</w:t>
+      </w:r>
+    </w:p>
+    <w:p>
+      <w:pPr>
+        <w:pStyle w:val="CorrectAnswer"/>
+        <w:rPr>
+          <w:lang w:val="es-ES"/>
+        </w:rPr>
+      </w:pPr>
+      <w:r>
+        <w:rPr>
+          <w:lang w:val="es-ES"/>
+        </w:rPr>
+        <w:t>Detección.</w:t>
       </w:r>
     </w:p>
     <w:p>
       <w:pPr>
         <w:pStyle w:val="IncorrectAnswer"/>
-        <w:numPr>
-          <w:ilvl w:val="0"/>
-          <w:numId w:val="0"/>
-        </w:numPr>
-        <w:ind w:left="397" w:hanging="284"/>
-        <w:rPr>
-          <w:lang w:val="es-ES"/>
-        </w:rPr>
-      </w:pPr>
-    </w:p>
-    <w:p>
-      <w:pPr>
-        <w:pStyle w:val="QMultiChoice"/>
-        <w:rPr>
-          <w:lang w:val="es-ES"/>
-        </w:rPr>
-      </w:pPr>
-      <w:r>
-        <w:rPr>
-          <w:lang w:val="es-ES"/>
-        </w:rPr>
-        <w:t>Evitar la realización de cualquiera de las actividades previas a los delitos de LA/FT, mediante normas y mecanismos  de control; es el frente de lucha del Estado denominado:</w:t>
-      </w:r>
-    </w:p>
-    <w:p>
-      <w:pPr>
-        <w:pStyle w:val="CorrectAnswer"/>
-        <w:rPr>
-          <w:lang w:val="es-ES"/>
-        </w:rPr>
-      </w:pPr>
-      <w:r>
-        <w:rPr>
-          <w:lang w:val="es-ES"/>
-        </w:rPr>
-        <w:t>Prevención.</w:t>
+        <w:rPr>
+          <w:lang w:val="es-ES"/>
+        </w:rPr>
+      </w:pPr>
+      <w:r>
+        <w:rPr>
+          <w:lang w:val="es-ES"/>
+        </w:rPr>
+        <w:t>Prevención</w:t>
       </w:r>
     </w:p>
     <w:p>
@@ -443,425 +1085,15 @@
         </w:rPr>
         <w:t>Investigación.</w:t>
       </w:r>
-    </w:p>
-    <w:p>
-      <w:pPr>
-        <w:pStyle w:val="IncorrectAnswer"/>
-        <w:rPr>
-          <w:lang w:val="es-ES"/>
-        </w:rPr>
-      </w:pPr>
-      <w:r>
-        <w:rPr>
-          <w:lang w:val="es-ES"/>
-        </w:rPr>
-        <w:t>Detección.</w:t>
-      </w:r>
-    </w:p>
-    <w:p>
-      <w:pPr>
-        <w:pStyle w:val="QMultiChoice"/>
-        <w:rPr>
-          <w:lang w:val="es-ES"/>
-        </w:rPr>
-      </w:pPr>
-      <w:r>
-        <w:rPr>
-          <w:lang w:val="es-ES"/>
-        </w:rPr>
-        <w:t>Promover comportamientos de rechazo al LA/FT,  es el frente de lucha del Estado denominado:</w:t>
-      </w:r>
-    </w:p>
-    <w:p>
-      <w:pPr>
-        <w:pStyle w:val="CorrectAnswer"/>
-        <w:rPr>
-          <w:lang w:val="es-ES"/>
-        </w:rPr>
-      </w:pPr>
-      <w:r>
-        <w:rPr>
-          <w:lang w:val="es-ES"/>
-        </w:rPr>
-        <w:t>Cultura.</w:t>
-      </w:r>
-    </w:p>
-    <w:p>
-      <w:pPr>
-        <w:pStyle w:val="IncorrectAnswer"/>
-        <w:rPr>
-          <w:lang w:val="es-ES"/>
-        </w:rPr>
-      </w:pPr>
-      <w:r>
-        <w:rPr>
-          <w:lang w:val="es-ES"/>
-        </w:rPr>
-        <w:t>Juzgamiento.</w:t>
-      </w:r>
-    </w:p>
-    <w:p>
-      <w:pPr>
-        <w:pStyle w:val="IncorrectAnswer"/>
-        <w:rPr>
-          <w:lang w:val="es-ES"/>
-        </w:rPr>
-      </w:pPr>
-      <w:r>
-        <w:rPr>
-          <w:lang w:val="es-ES"/>
-        </w:rPr>
-        <w:t>Detección.</w:t>
-      </w:r>
-    </w:p>
-    <w:p>
-      <w:pPr>
-        <w:pStyle w:val="QMultiChoice"/>
-        <w:rPr>
-          <w:lang w:val="es-ES"/>
-        </w:rPr>
-      </w:pPr>
-      <w:r>
-        <w:rPr>
-          <w:lang w:val="es-ES"/>
-        </w:rPr>
-        <w:t>Administrar los bienes incautados por delitos de narcotráfico y conexos es una función de:</w:t>
-      </w:r>
-    </w:p>
-    <w:p>
-      <w:pPr>
-        <w:pStyle w:val="CorrectAnswer"/>
-        <w:rPr>
-          <w:lang w:val="es-ES"/>
-        </w:rPr>
-      </w:pPr>
-      <w:r>
-        <w:rPr>
-          <w:lang w:val="es-ES"/>
-        </w:rPr>
-        <w:t>Sociedad de Activos Especiales.</w:t>
-      </w:r>
-    </w:p>
-    <w:p>
-      <w:pPr>
-        <w:pStyle w:val="IncorrectAnswer"/>
-        <w:rPr>
-          <w:lang w:val="es-ES"/>
-        </w:rPr>
-      </w:pPr>
-      <w:r>
-        <w:rPr>
-          <w:lang w:val="es-ES"/>
-        </w:rPr>
-        <w:t xml:space="preserve">El </w:t>
-      </w:r>
-      <w:bookmarkStart w:id="0" w:name="_GoBack"/>
       <w:bookmarkEnd w:id="0"/>
-      <w:r>
-        <w:rPr>
-          <w:lang w:val="es-ES"/>
-        </w:rPr>
-        <w:t>Ministerio de Defensa Nacional.</w:t>
-      </w:r>
-    </w:p>
-    <w:p>
-      <w:pPr>
-        <w:pStyle w:val="IncorrectAnswer"/>
-        <w:rPr>
-          <w:lang w:val="es-ES"/>
-        </w:rPr>
-      </w:pPr>
-      <w:r>
-        <w:rPr>
-          <w:lang w:val="es-ES"/>
-        </w:rPr>
-        <w:t>La Unidad Nacional para la extinción de dominio.</w:t>
-      </w:r>
-    </w:p>
-    <w:p>
-      <w:pPr>
-        <w:pStyle w:val="QMultiChoice"/>
-        <w:rPr>
-          <w:lang w:val="es-ES"/>
-        </w:rPr>
-      </w:pPr>
-      <w:r>
-        <w:rPr>
-          <w:lang w:val="es-ES"/>
-        </w:rPr>
-        <w:t>Prevenir y detectar operaciones posiblemente relacionadas con el lavado de activos es una función de:</w:t>
-      </w:r>
-    </w:p>
-    <w:p>
-      <w:pPr>
-        <w:pStyle w:val="CorrectAnswer"/>
-        <w:rPr>
-          <w:lang w:val="es-ES"/>
-        </w:rPr>
-      </w:pPr>
-      <w:r>
-        <w:rPr>
-          <w:lang w:val="es-ES"/>
-        </w:rPr>
-        <w:t>La Unidad de información y análisis financiero (</w:t>
-      </w:r>
-      <w:proofErr w:type="spellStart"/>
-      <w:r>
-        <w:rPr>
-          <w:lang w:val="es-ES"/>
-        </w:rPr>
-        <w:t>UIAF</w:t>
-      </w:r>
-      <w:proofErr w:type="spellEnd"/>
-      <w:r>
-        <w:rPr>
-          <w:lang w:val="es-ES"/>
-        </w:rPr>
-        <w:t>).</w:t>
-      </w:r>
-    </w:p>
-    <w:p>
-      <w:pPr>
-        <w:pStyle w:val="IncorrectAnswer"/>
-        <w:rPr>
-          <w:lang w:val="es-ES"/>
-        </w:rPr>
-      </w:pPr>
-      <w:r>
-        <w:rPr>
-          <w:lang w:val="es-ES"/>
-        </w:rPr>
-        <w:t>La Fiscalía general de la nación.</w:t>
-      </w:r>
-    </w:p>
-    <w:p>
-      <w:pPr>
-        <w:pStyle w:val="IncorrectAnswer"/>
-        <w:rPr>
-          <w:lang w:val="es-ES"/>
-        </w:rPr>
-      </w:pPr>
-      <w:r>
-        <w:rPr>
-          <w:lang w:val="es-ES"/>
-        </w:rPr>
-        <w:t>La Comisión de coordinación inter-institucional contra el lavado de activos (</w:t>
-      </w:r>
-      <w:proofErr w:type="spellStart"/>
-      <w:r>
-        <w:rPr>
-          <w:lang w:val="es-ES"/>
-        </w:rPr>
-        <w:t>CCICLA</w:t>
-      </w:r>
-      <w:proofErr w:type="spellEnd"/>
-      <w:r>
-        <w:rPr>
-          <w:lang w:val="es-ES"/>
-        </w:rPr>
-        <w:t>).</w:t>
-      </w:r>
-    </w:p>
-    <w:p>
-      <w:pPr>
-        <w:pStyle w:val="QMultiChoice"/>
-        <w:rPr>
-          <w:lang w:val="es-ES"/>
-        </w:rPr>
-      </w:pPr>
-      <w:r>
-        <w:rPr>
-          <w:lang w:val="es-ES"/>
-        </w:rPr>
-        <w:t>Dictar recomendaciones para combatir el lavado de activos en el mundo es la función de:</w:t>
-      </w:r>
-    </w:p>
-    <w:p>
-      <w:pPr>
-        <w:pStyle w:val="CorrectAnswer"/>
-        <w:rPr>
-          <w:lang w:val="es-ES"/>
-        </w:rPr>
-      </w:pPr>
-      <w:r>
-        <w:rPr>
-          <w:lang w:val="es-ES"/>
-        </w:rPr>
-        <w:t xml:space="preserve">La </w:t>
-      </w:r>
-      <w:proofErr w:type="spellStart"/>
-      <w:r>
-        <w:rPr>
-          <w:lang w:val="es-ES"/>
-        </w:rPr>
-        <w:t>GAFI</w:t>
-      </w:r>
-      <w:proofErr w:type="spellEnd"/>
-      <w:r>
-        <w:rPr>
-          <w:lang w:val="es-ES"/>
-        </w:rPr>
-        <w:t>.</w:t>
-      </w:r>
-    </w:p>
-    <w:p>
-      <w:pPr>
-        <w:pStyle w:val="IncorrectAnswer"/>
-        <w:rPr>
-          <w:lang w:val="es-ES"/>
-        </w:rPr>
-      </w:pPr>
-      <w:r>
-        <w:rPr>
-          <w:lang w:val="es-ES"/>
-        </w:rPr>
-        <w:t xml:space="preserve">Las </w:t>
-      </w:r>
-      <w:proofErr w:type="spellStart"/>
-      <w:r>
-        <w:rPr>
-          <w:lang w:val="es-ES"/>
-        </w:rPr>
-        <w:t>UIF</w:t>
-      </w:r>
-      <w:proofErr w:type="spellEnd"/>
-      <w:r>
-        <w:rPr>
-          <w:lang w:val="es-ES"/>
-        </w:rPr>
-        <w:t>.</w:t>
-      </w:r>
-    </w:p>
-    <w:p>
-      <w:pPr>
-        <w:pStyle w:val="IncorrectAnswer"/>
-        <w:rPr>
-          <w:lang w:val="es-ES"/>
-        </w:rPr>
-      </w:pPr>
-      <w:r>
-        <w:rPr>
-          <w:lang w:val="es-ES"/>
-        </w:rPr>
-        <w:t xml:space="preserve">La </w:t>
-      </w:r>
-      <w:proofErr w:type="spellStart"/>
-      <w:r>
-        <w:rPr>
-          <w:lang w:val="es-ES"/>
-        </w:rPr>
-        <w:t>CCICLA</w:t>
-      </w:r>
-      <w:proofErr w:type="spellEnd"/>
-      <w:r>
-        <w:rPr>
-          <w:lang w:val="es-ES"/>
-        </w:rPr>
-        <w:t>.</w:t>
-      </w:r>
-    </w:p>
-    <w:p>
-      <w:pPr>
-        <w:pStyle w:val="IncorrectAnswer"/>
-        <w:numPr>
-          <w:ilvl w:val="0"/>
-          <w:numId w:val="0"/>
-        </w:numPr>
-        <w:ind w:left="397" w:hanging="284"/>
-        <w:rPr>
-          <w:lang w:val="es-ES"/>
-        </w:rPr>
-      </w:pPr>
-    </w:p>
-    <w:p>
-      <w:pPr>
-        <w:pStyle w:val="IncorrectAnswer"/>
-        <w:numPr>
-          <w:ilvl w:val="0"/>
-          <w:numId w:val="0"/>
-        </w:numPr>
-        <w:ind w:left="397" w:hanging="284"/>
-        <w:rPr>
-          <w:lang w:val="es-ES"/>
-        </w:rPr>
-      </w:pPr>
-    </w:p>
-    <w:p>
-      <w:pPr>
-        <w:pStyle w:val="IncorrectAnswer"/>
-        <w:numPr>
-          <w:ilvl w:val="0"/>
-          <w:numId w:val="0"/>
-        </w:numPr>
-        <w:ind w:left="397" w:hanging="284"/>
-        <w:rPr>
-          <w:lang w:val="es-ES"/>
-        </w:rPr>
-      </w:pPr>
-    </w:p>
-    <w:p>
-      <w:pPr>
-        <w:pStyle w:val="IncorrectAnswer"/>
-        <w:numPr>
-          <w:ilvl w:val="0"/>
-          <w:numId w:val="0"/>
-        </w:numPr>
-        <w:ind w:left="397" w:hanging="284"/>
-        <w:rPr>
-          <w:lang w:val="es-ES"/>
-        </w:rPr>
-      </w:pPr>
-    </w:p>
-    <w:p>
-      <w:pPr>
-        <w:pStyle w:val="IncorrectAnswer"/>
-        <w:numPr>
-          <w:ilvl w:val="0"/>
-          <w:numId w:val="0"/>
-        </w:numPr>
-        <w:ind w:left="397" w:hanging="284"/>
-        <w:rPr>
-          <w:lang w:val="es-ES"/>
-        </w:rPr>
-      </w:pPr>
-    </w:p>
-    <w:p>
-      <w:pPr>
-        <w:pStyle w:val="IncorrectAnswer"/>
-        <w:numPr>
-          <w:ilvl w:val="0"/>
-          <w:numId w:val="0"/>
-        </w:numPr>
-        <w:ind w:left="397" w:hanging="284"/>
-        <w:rPr>
-          <w:lang w:val="es-ES"/>
-        </w:rPr>
-      </w:pPr>
-    </w:p>
-    <w:p>
-      <w:pPr>
-        <w:pStyle w:val="IncorrectAnswer"/>
-        <w:numPr>
-          <w:ilvl w:val="0"/>
-          <w:numId w:val="0"/>
-        </w:numPr>
-        <w:ind w:left="397" w:hanging="284"/>
-        <w:rPr>
-          <w:lang w:val="es-ES"/>
-        </w:rPr>
-      </w:pPr>
-    </w:p>
-    <w:p>
-      <w:pPr>
-        <w:pStyle w:val="ShortAnswer"/>
-        <w:ind w:firstLine="0"/>
-        <w:rPr>
-          <w:lang w:val="es-ES"/>
-        </w:rPr>
-      </w:pPr>
     </w:p>
     <w:sectPr>
-      <w:headerReference w:type="default" r:id="rId8"/>
+      <w:headerReference w:type="even" r:id="rId8"/>
+      <w:headerReference w:type="default" r:id="rId9"/>
+      <w:footerReference w:type="even" r:id="rId10"/>
+      <w:footerReference w:type="default" r:id="rId11"/>
+      <w:headerReference w:type="first" r:id="rId12"/>
+      <w:footerReference w:type="first" r:id="rId13"/>
       <w:pgSz w:w="12240" w:h="15840"/>
       <w:pgMar w:top="957" w:right="851" w:bottom="568" w:left="1134" w:header="426" w:footer="709" w:gutter="0"/>
       <w:cols w:space="708"/>
@@ -890,6 +1122,36 @@
 </w:endnotes>
 </file>
 
+<file path=word/footer1.xml><?xml version="1.0" encoding="utf-8"?>
+<w:ftr xmlns:wpc="http://schemas.microsoft.com/office/word/2010/wordprocessingCanvas" xmlns:mc="http://schemas.openxmlformats.org/markup-compatibility/2006" xmlns:o="urn:schemas-microsoft-com:office:office" xmlns:r="http://schemas.openxmlformats.org/officeDocument/2006/relationships" xmlns:m="http://schemas.openxmlformats.org/officeDocument/2006/math" xmlns:v="urn:schemas-microsoft-com:vml" xmlns:wp14="http://schemas.microsoft.com/office/word/2010/wordprocessingDrawing" xmlns:wp="http://schemas.openxmlformats.org/drawingml/2006/wordprocessingDrawing" xmlns:w10="urn:schemas-microsoft-com:office:word" xmlns:w="http://schemas.openxmlformats.org/wordprocessingml/2006/main" xmlns:w14="http://schemas.microsoft.com/office/word/2010/wordml" xmlns:w15="http://schemas.microsoft.com/office/word/2012/wordml" xmlns:wpg="http://schemas.microsoft.com/office/word/2010/wordprocessingGroup" xmlns:wpi="http://schemas.microsoft.com/office/word/2010/wordprocessingInk" xmlns:wne="http://schemas.microsoft.com/office/word/2006/wordml" xmlns:wps="http://schemas.microsoft.com/office/word/2010/wordprocessingShape" mc:Ignorable="w14 w15 wp14">
+  <w:p>
+    <w:pPr>
+      <w:pStyle w:val="Piedepgina"/>
+    </w:pPr>
+  </w:p>
+</w:ftr>
+</file>
+
+<file path=word/footer2.xml><?xml version="1.0" encoding="utf-8"?>
+<w:ftr xmlns:wpc="http://schemas.microsoft.com/office/word/2010/wordprocessingCanvas" xmlns:mc="http://schemas.openxmlformats.org/markup-compatibility/2006" xmlns:o="urn:schemas-microsoft-com:office:office" xmlns:r="http://schemas.openxmlformats.org/officeDocument/2006/relationships" xmlns:m="http://schemas.openxmlformats.org/officeDocument/2006/math" xmlns:v="urn:schemas-microsoft-com:vml" xmlns:wp14="http://schemas.microsoft.com/office/word/2010/wordprocessingDrawing" xmlns:wp="http://schemas.openxmlformats.org/drawingml/2006/wordprocessingDrawing" xmlns:w10="urn:schemas-microsoft-com:office:word" xmlns:w="http://schemas.openxmlformats.org/wordprocessingml/2006/main" xmlns:w14="http://schemas.microsoft.com/office/word/2010/wordml" xmlns:w15="http://schemas.microsoft.com/office/word/2012/wordml" xmlns:wpg="http://schemas.microsoft.com/office/word/2010/wordprocessingGroup" xmlns:wpi="http://schemas.microsoft.com/office/word/2010/wordprocessingInk" xmlns:wne="http://schemas.microsoft.com/office/word/2006/wordml" xmlns:wps="http://schemas.microsoft.com/office/word/2010/wordprocessingShape" mc:Ignorable="w14 w15 wp14">
+  <w:p>
+    <w:pPr>
+      <w:pStyle w:val="Piedepgina"/>
+    </w:pPr>
+  </w:p>
+</w:ftr>
+</file>
+
+<file path=word/footer3.xml><?xml version="1.0" encoding="utf-8"?>
+<w:ftr xmlns:wpc="http://schemas.microsoft.com/office/word/2010/wordprocessingCanvas" xmlns:mc="http://schemas.openxmlformats.org/markup-compatibility/2006" xmlns:o="urn:schemas-microsoft-com:office:office" xmlns:r="http://schemas.openxmlformats.org/officeDocument/2006/relationships" xmlns:m="http://schemas.openxmlformats.org/officeDocument/2006/math" xmlns:v="urn:schemas-microsoft-com:vml" xmlns:wp14="http://schemas.microsoft.com/office/word/2010/wordprocessingDrawing" xmlns:wp="http://schemas.openxmlformats.org/drawingml/2006/wordprocessingDrawing" xmlns:w10="urn:schemas-microsoft-com:office:word" xmlns:w="http://schemas.openxmlformats.org/wordprocessingml/2006/main" xmlns:w14="http://schemas.microsoft.com/office/word/2010/wordml" xmlns:w15="http://schemas.microsoft.com/office/word/2012/wordml" xmlns:wpg="http://schemas.microsoft.com/office/word/2010/wordprocessingGroup" xmlns:wpi="http://schemas.microsoft.com/office/word/2010/wordprocessingInk" xmlns:wne="http://schemas.microsoft.com/office/word/2006/wordml" xmlns:wps="http://schemas.microsoft.com/office/word/2010/wordprocessingShape" mc:Ignorable="w14 w15 wp14">
+  <w:p>
+    <w:pPr>
+      <w:pStyle w:val="Piedepgina"/>
+    </w:pPr>
+  </w:p>
+</w:ftr>
+</file>
+
 <file path=word/footnotes.xml><?xml version="1.0" encoding="utf-8"?>
 <w:footnotes xmlns:wpc="http://schemas.microsoft.com/office/word/2010/wordprocessingCanvas" xmlns:mc="http://schemas.openxmlformats.org/markup-compatibility/2006" xmlns:o="urn:schemas-microsoft-com:office:office" xmlns:r="http://schemas.openxmlformats.org/officeDocument/2006/relationships" xmlns:m="http://schemas.openxmlformats.org/officeDocument/2006/math" xmlns:v="urn:schemas-microsoft-com:vml" xmlns:wp14="http://schemas.microsoft.com/office/word/2010/wordprocessingDrawing" xmlns:wp="http://schemas.openxmlformats.org/drawingml/2006/wordprocessingDrawing" xmlns:w10="urn:schemas-microsoft-com:office:word" xmlns:w="http://schemas.openxmlformats.org/wordprocessingml/2006/main" xmlns:w14="http://schemas.microsoft.com/office/word/2010/wordml" xmlns:w15="http://schemas.microsoft.com/office/word/2012/wordml" xmlns:wpg="http://schemas.microsoft.com/office/word/2010/wordprocessingGroup" xmlns:wpi="http://schemas.microsoft.com/office/word/2010/wordprocessingInk" xmlns:wne="http://schemas.microsoft.com/office/word/2006/wordml" xmlns:wps="http://schemas.microsoft.com/office/word/2010/wordprocessingShape" mc:Ignorable="w14 w15 wp14">
   <w:footnote w:type="separator" w:id="-1">
@@ -913,6 +1175,16 @@
 <w:hdr xmlns:wpc="http://schemas.microsoft.com/office/word/2010/wordprocessingCanvas" xmlns:mc="http://schemas.openxmlformats.org/markup-compatibility/2006" xmlns:o="urn:schemas-microsoft-com:office:office" xmlns:r="http://schemas.openxmlformats.org/officeDocument/2006/relationships" xmlns:m="http://schemas.openxmlformats.org/officeDocument/2006/math" xmlns:v="urn:schemas-microsoft-com:vml" xmlns:wp14="http://schemas.microsoft.com/office/word/2010/wordprocessingDrawing" xmlns:wp="http://schemas.openxmlformats.org/drawingml/2006/wordprocessingDrawing" xmlns:w10="urn:schemas-microsoft-com:office:word" xmlns:w="http://schemas.openxmlformats.org/wordprocessingml/2006/main" xmlns:w14="http://schemas.microsoft.com/office/word/2010/wordml" xmlns:w15="http://schemas.microsoft.com/office/word/2012/wordml" xmlns:wpg="http://schemas.microsoft.com/office/word/2010/wordprocessingGroup" xmlns:wpi="http://schemas.microsoft.com/office/word/2010/wordprocessingInk" xmlns:wne="http://schemas.microsoft.com/office/word/2006/wordml" xmlns:wps="http://schemas.microsoft.com/office/word/2010/wordprocessingShape" mc:Ignorable="w14 w15 wp14">
   <w:p>
     <w:pPr>
+      <w:pStyle w:val="Encabezado"/>
+    </w:pPr>
+  </w:p>
+</w:hdr>
+</file>
+
+<file path=word/header2.xml><?xml version="1.0" encoding="utf-8"?>
+<w:hdr xmlns:wpc="http://schemas.microsoft.com/office/word/2010/wordprocessingCanvas" xmlns:mc="http://schemas.openxmlformats.org/markup-compatibility/2006" xmlns:o="urn:schemas-microsoft-com:office:office" xmlns:r="http://schemas.openxmlformats.org/officeDocument/2006/relationships" xmlns:m="http://schemas.openxmlformats.org/officeDocument/2006/math" xmlns:v="urn:schemas-microsoft-com:vml" xmlns:wp14="http://schemas.microsoft.com/office/word/2010/wordprocessingDrawing" xmlns:wp="http://schemas.openxmlformats.org/drawingml/2006/wordprocessingDrawing" xmlns:w10="urn:schemas-microsoft-com:office:word" xmlns:w="http://schemas.openxmlformats.org/wordprocessingml/2006/main" xmlns:w14="http://schemas.microsoft.com/office/word/2010/wordml" xmlns:w15="http://schemas.microsoft.com/office/word/2012/wordml" xmlns:wpg="http://schemas.microsoft.com/office/word/2010/wordprocessingGroup" xmlns:wpi="http://schemas.microsoft.com/office/word/2010/wordprocessingInk" xmlns:wne="http://schemas.microsoft.com/office/word/2006/wordml" xmlns:wps="http://schemas.microsoft.com/office/word/2010/wordprocessingShape" mc:Ignorable="w14 w15 wp14">
+  <w:p>
+    <w:pPr>
       <w:pStyle w:val="Kategorie"/>
       <w:rPr>
         <w:rFonts w:ascii="Arial" w:hAnsi="Arial" w:cs="Arial"/>
@@ -951,6 +1223,16 @@
       </w:rPr>
       <w:t xml:space="preserve"> 1</w:t>
     </w:r>
+  </w:p>
+</w:hdr>
+</file>
+
+<file path=word/header3.xml><?xml version="1.0" encoding="utf-8"?>
+<w:hdr xmlns:wpc="http://schemas.microsoft.com/office/word/2010/wordprocessingCanvas" xmlns:mc="http://schemas.openxmlformats.org/markup-compatibility/2006" xmlns:o="urn:schemas-microsoft-com:office:office" xmlns:r="http://schemas.openxmlformats.org/officeDocument/2006/relationships" xmlns:m="http://schemas.openxmlformats.org/officeDocument/2006/math" xmlns:v="urn:schemas-microsoft-com:vml" xmlns:wp14="http://schemas.microsoft.com/office/word/2010/wordprocessingDrawing" xmlns:wp="http://schemas.openxmlformats.org/drawingml/2006/wordprocessingDrawing" xmlns:w10="urn:schemas-microsoft-com:office:word" xmlns:w="http://schemas.openxmlformats.org/wordprocessingml/2006/main" xmlns:w14="http://schemas.microsoft.com/office/word/2010/wordml" xmlns:w15="http://schemas.microsoft.com/office/word/2012/wordml" xmlns:wpg="http://schemas.microsoft.com/office/word/2010/wordprocessingGroup" xmlns:wpi="http://schemas.microsoft.com/office/word/2010/wordprocessingInk" xmlns:wne="http://schemas.microsoft.com/office/word/2006/wordml" xmlns:wps="http://schemas.microsoft.com/office/word/2010/wordprocessingShape" mc:Ignorable="w14 w15 wp14">
+  <w:p>
+    <w:pPr>
+      <w:pStyle w:val="Encabezado"/>
+    </w:pPr>
   </w:p>
 </w:hdr>
 </file>
@@ -3311,7 +3593,7 @@
 </file>
 
 <file path=customXml/itemProps1.xml><?xml version="1.0" encoding="utf-8"?>
-<ds:datastoreItem xmlns:ds="http://schemas.openxmlformats.org/officeDocument/2006/customXml" ds:itemID="{658AFCDC-4414-4B5A-AB6A-019FC3F99E8F}">
+<ds:datastoreItem xmlns:ds="http://schemas.openxmlformats.org/officeDocument/2006/customXml" ds:itemID="{207C672A-4327-4FDF-B2A0-B2C09D4FC596}">
   <ds:schemaRefs>
     <ds:schemaRef ds:uri="http://schemas.openxmlformats.org/officeDocument/2006/bibliography"/>
   </ds:schemaRefs>

</xml_diff>